<commit_message>
Update Application Note- RS485.docx
</commit_message>
<xml_diff>
--- a/Documentation/Application Note- RS485.docx
+++ b/Documentation/Application Note- RS485.docx
@@ -729,10 +729,10 @@
           <w:szCs w:val="28"/>
         </w:rPr>
         <w:drawing>
-          <wp:inline distT="0" distB="0" distL="0" distR="0" wp14:anchorId="06109499" wp14:editId="5576EEA8">
+          <wp:inline distT="0" distB="0" distL="0" distR="0" wp14:anchorId="5F91CF97" wp14:editId="2BC13745">
             <wp:extent cx="5943600" cy="1581785"/>
             <wp:effectExtent l="0" t="0" r="0" b="5715"/>
-            <wp:docPr id="1840017440" name="Picture 3" descr="A red and yellow rectangles&#10;&#10;AI-generated content may be incorrect."/>
+            <wp:docPr id="1838725812" name="Picture 4" descr="A red and yellow rectangles&#10;&#10;AI-generated content may be incorrect."/>
             <wp:cNvGraphicFramePr>
               <a:graphicFrameLocks xmlns:a="http://schemas.openxmlformats.org/drawingml/2006/main" noChangeAspect="1"/>
             </wp:cNvGraphicFramePr>
@@ -740,7 +740,7 @@
               <a:graphicData uri="http://schemas.openxmlformats.org/drawingml/2006/picture">
                 <pic:pic xmlns:pic="http://schemas.openxmlformats.org/drawingml/2006/picture">
                   <pic:nvPicPr>
-                    <pic:cNvPr id="1840017440" name="Picture 3" descr="A red and yellow rectangles&#10;&#10;AI-generated content may be incorrect."/>
+                    <pic:cNvPr id="1838725812" name="Picture 4" descr="A red and yellow rectangles&#10;&#10;AI-generated content may be incorrect."/>
                     <pic:cNvPicPr/>
                   </pic:nvPicPr>
                   <pic:blipFill>

</xml_diff>